<commit_message>
Finished Java ass2 part 2
</commit_message>
<xml_diff>
--- a/Assignment2/Question.docx
+++ b/Assignment2/Question.docx
@@ -198,7 +198,7 @@
     <w:p>
       <w:pPr>
         <w:rPr>
-          <w:rFonts w:ascii="SimSun" w:eastAsia="SimSun" w:hAnsi="SimSun" w:cs="SimSun" w:hint="eastAsia"/>
+          <w:rFonts w:ascii="SimSun" w:eastAsia="SimSun" w:hAnsi="SimSun" w:cs="SimSun"/>
         </w:rPr>
       </w:pPr>
       <w:r>
@@ -228,8 +228,6 @@
         </w:rPr>
         <w:t>體</w:t>
       </w:r>
-      <w:bookmarkStart w:id="0" w:name="_GoBack"/>
-      <w:bookmarkEnd w:id="0"/>
     </w:p>
     <w:p>
       <w:pPr>
@@ -341,7 +339,45 @@
           <w:sz w:val="21"/>
           <w:szCs w:val="21"/>
         </w:rPr>
-        <w:t xml:space="preserve">roll application (Figs. 10.4-10.9) in the accounts payable application without modifying Employee subclasses salaried Employee, HourlyEmployee, CommissionEmployee or Base Pluscommission- Employee. To do so, you can modify class Employee (Fig. 10.4) to implement interface Payable and declare method getPayment Amount to invoke method earnings. Method get PaymentAmount would en be inherited by the subclasses in the Employee hierarchy. When getPaymentAmount is called for a particular subclass object, it polymorphically invokes the appropriate earnings method for that subclass. Reimplement Exercise 10.15 using the original Employee hierarchy from the payroll appli- cation of Figs. 10.4-10.9. Modify class Employee as described in this exercise, and do not modify any of class Employee's subclasses. </w:t>
+        <w:t xml:space="preserve">roll application (Figs. 10.4-10.9) in the accounts payable application without modifying Employee subclasses salaried Employee, HourlyEmployee, CommissionEmployee or Base Pluscommission- Employee. To do so, you can modify class Employee (Fig. 10.4) to implement interface Payable and declare method getPayment Amount to invoke method earnings. Method get PaymentAmount would </w:t>
+      </w:r>
+      <w:r>
+        <w:rPr>
+          <w:rFonts w:ascii="Helvetica" w:eastAsia="新細明體" w:hAnsi="Helvetica" w:cs="Helvetica"/>
+          <w:color w:val="141823"/>
+          <w:sz w:val="21"/>
+          <w:szCs w:val="21"/>
+        </w:rPr>
+        <w:t>th</w:t>
+      </w:r>
+      <w:r>
+        <w:rPr>
+          <w:rFonts w:ascii="Helvetica" w:eastAsia="新細明體" w:hAnsi="Helvetica" w:cs="Helvetica"/>
+          <w:color w:val="141823"/>
+          <w:sz w:val="21"/>
+          <w:szCs w:val="21"/>
+        </w:rPr>
+        <w:t>en be inherited by the subclasses in the Employee hierarchy. When getPaymentAmount is called for a particular subclass object, it polymorphically invokes the appropriate earnings method for that subclass. Reimplement Exercise 10.15 using the original Employee h</w:t>
+      </w:r>
+      <w:r>
+        <w:rPr>
+          <w:rFonts w:ascii="Helvetica" w:eastAsia="新細明體" w:hAnsi="Helvetica" w:cs="Helvetica"/>
+          <w:color w:val="141823"/>
+          <w:sz w:val="21"/>
+          <w:szCs w:val="21"/>
+        </w:rPr>
+        <w:t>ierarchy from the payroll appli</w:t>
+      </w:r>
+      <w:bookmarkStart w:id="0" w:name="_GoBack"/>
+      <w:bookmarkEnd w:id="0"/>
+      <w:r>
+        <w:rPr>
+          <w:rFonts w:ascii="Helvetica" w:eastAsia="新細明體" w:hAnsi="Helvetica" w:cs="Helvetica"/>
+          <w:color w:val="141823"/>
+          <w:sz w:val="21"/>
+          <w:szCs w:val="21"/>
+        </w:rPr>
+        <w:t xml:space="preserve">cation of Figs. 10.4-10.9. Modify class Employee as described in this exercise, and do not modify any of class Employee's subclasses. </w:t>
       </w:r>
     </w:p>
     <w:p>
@@ -1553,6 +1589,7 @@
     <w:lsdException w:name="HTML Sample" w:semiHidden="1" w:unhideWhenUsed="1"/>
     <w:lsdException w:name="HTML Typewriter" w:semiHidden="1" w:unhideWhenUsed="1"/>
     <w:lsdException w:name="HTML Variable" w:semiHidden="1" w:unhideWhenUsed="1"/>
+    <w:lsdException w:name="Normal Table" w:semiHidden="1" w:unhideWhenUsed="1"/>
     <w:lsdException w:name="annotation subject" w:semiHidden="1" w:unhideWhenUsed="1"/>
     <w:lsdException w:name="No List" w:semiHidden="1" w:unhideWhenUsed="1"/>
     <w:lsdException w:name="Outline List 1" w:semiHidden="1" w:unhideWhenUsed="1"/>
@@ -1598,9 +1635,11 @@
     <w:lsdException w:name="Table Subtle 1" w:semiHidden="1" w:unhideWhenUsed="1"/>
     <w:lsdException w:name="Table Subtle 2" w:semiHidden="1" w:unhideWhenUsed="1"/>
     <w:lsdException w:name="Table Web 1" w:semiHidden="1" w:unhideWhenUsed="1"/>
+    <w:lsdException w:name="Table Web 2" w:semiHidden="1" w:unhideWhenUsed="1"/>
     <w:lsdException w:name="Table Web 3" w:semiHidden="1" w:unhideWhenUsed="1"/>
     <w:lsdException w:name="Balloon Text" w:semiHidden="1" w:unhideWhenUsed="1"/>
     <w:lsdException w:name="Table Grid" w:uiPriority="39"/>
+    <w:lsdException w:name="Table Theme" w:semiHidden="1" w:unhideWhenUsed="1"/>
     <w:lsdException w:name="Placeholder Text" w:semiHidden="1"/>
     <w:lsdException w:name="No Spacing" w:uiPriority="1" w:qFormat="1"/>
     <w:lsdException w:name="Light Shading" w:uiPriority="60"/>

</xml_diff>